<commit_message>
added sandy to the list
</commit_message>
<xml_diff>
--- a/Data/Tutorials/Survey_Participants_List.docx
+++ b/Data/Tutorials/Survey_Participants_List.docx
@@ -328,10 +328,7 @@
       </w:r>
     </w:p>
     <w:p/>
-    <w:p>
-      <w:bookmarkStart w:id="0" w:name="_GoBack"/>
-      <w:bookmarkEnd w:id="0"/>
-    </w:p>
+    <w:p/>
     <w:p/>
     <w:p>
       <w:pPr>
@@ -476,13 +473,45 @@
     </w:p>
     <w:p>
       <w:r>
-        <w:t>(blogger)</w:t>
-      </w:r>
-      <w:r>
-        <w:t>?</w:t>
-      </w:r>
-    </w:p>
-    <w:p>
+        <w:t xml:space="preserve">Sandy </w:t>
+      </w:r>
+      <w:proofErr w:type="spellStart"/>
+      <w:r>
+        <w:t>Kemsley</w:t>
+      </w:r>
+      <w:proofErr w:type="spellEnd"/>
+      <w:r>
+        <w:t xml:space="preserve"> </w:t>
+      </w:r>
+      <w:r>
+        <w:t>(</w:t>
+      </w:r>
+      <w:hyperlink r:id="rId11" w:history="1">
+        <w:r>
+          <w:rPr>
+            <w:rStyle w:val="Hyperlink"/>
+          </w:rPr>
+          <w:t>https://column2.com</w:t>
+        </w:r>
+      </w:hyperlink>
+      <w:r>
+        <w:t>)</w:t>
+      </w:r>
+      <w:r>
+        <w:t xml:space="preserve">: </w:t>
+      </w:r>
+      <w:hyperlink r:id="rId12" w:history="1">
+        <w:r>
+          <w:rPr>
+            <w:rStyle w:val="Hyperlink"/>
+          </w:rPr>
+          <w:t>sandy@kemsleydesign.com</w:t>
+        </w:r>
+      </w:hyperlink>
+    </w:p>
+    <w:p>
+      <w:bookmarkStart w:id="0" w:name="_GoBack"/>
+      <w:bookmarkEnd w:id="0"/>
       <w:proofErr w:type="spellStart"/>
       <w:r>
         <w:t>Gero</w:t>

</xml_diff>